<commit_message>
MAJ : ChampTable et Création du Gantt
</commit_message>
<xml_diff>
--- a/ChampTable.docx
+++ b/ChampTable.docx
@@ -48,34 +48,29 @@
       </w:r>
       <w:r>
         <w:br/>
-      </w:r>
-      <w:proofErr w:type="gramStart"/>
-      <w:r>
         <w:t>E-mail</w:t>
       </w:r>
-      <w:proofErr w:type="gramEnd"/>
     </w:p>
     <w:p>
       <w:pPr>
         <w:pStyle w:val="Titre1"/>
       </w:pPr>
       <w:r>
-        <w:t>Clients</w:t>
+        <w:t>Utilisateur</w:t>
       </w:r>
     </w:p>
     <w:p>
       <w:pPr>
         <w:spacing w:after="0"/>
       </w:pPr>
-      <w:proofErr w:type="spellStart"/>
-      <w:r>
-        <w:t>Username</w:t>
-      </w:r>
-      <w:proofErr w:type="spellEnd"/>
-      <w:r>
-        <w:br/>
-      </w:r>
-      <w:r>
+      <w:r>
+        <w:t xml:space="preserve">N° </w:t>
+      </w:r>
+      <w:r>
+        <w:t>Utilisateur</w:t>
+      </w:r>
+      <w:r>
+        <w:br/>
         <w:t>Nom</w:t>
       </w:r>
     </w:p>
@@ -85,6 +80,10 @@
       </w:r>
       <w:r>
         <w:br/>
+        <w:t>Administrateur ?</w:t>
+      </w:r>
+      <w:r>
+        <w:br/>
         <w:t>Fonction</w:t>
       </w:r>
       <w:r>
@@ -97,12 +96,8 @@
       </w:r>
       <w:r>
         <w:br/>
-      </w:r>
-      <w:proofErr w:type="gramStart"/>
-      <w:r>
         <w:t>E-mail</w:t>
       </w:r>
-      <w:proofErr w:type="gramEnd"/>
     </w:p>
     <w:p>
       <w:pPr>
@@ -118,47 +113,73 @@
       </w:r>
       <w:r>
         <w:br/>
+        <w:t>N° Client</w:t>
+      </w:r>
+      <w:r>
+        <w:br/>
         <w:t>Heure d’ouverture</w:t>
       </w:r>
       <w:r>
         <w:br/>
-      </w:r>
-      <w:proofErr w:type="spellStart"/>
-      <w:r>
-        <w:t>Username</w:t>
-      </w:r>
-      <w:proofErr w:type="spellEnd"/>
-      <w:r>
-        <w:br/>
         <w:t>IP</w:t>
       </w:r>
       <w:r>
+        <w:t xml:space="preserve"> (caché)</w:t>
+      </w:r>
+      <w:r>
         <w:br/>
         <w:t>Nom machine</w:t>
+      </w:r>
+      <w:r>
+        <w:t xml:space="preserve"> </w:t>
+      </w:r>
+      <w:r>
+        <w:t>(caché)</w:t>
+      </w:r>
+      <w:r>
+        <w:br/>
+        <w:t>Statut</w:t>
+      </w:r>
+      <w:r>
+        <w:br/>
+      </w:r>
+      <w:r>
+        <w:t>Impact</w:t>
+      </w:r>
+      <w:r>
+        <w:br/>
+      </w:r>
+      <w:r>
+        <w:t>Description</w:t>
+      </w:r>
+      <w:r>
+        <w:br/>
+        <w:t>Commentaire</w:t>
       </w:r>
       <w:bookmarkStart w:id="0" w:name="_GoBack"/>
       <w:bookmarkEnd w:id="0"/>
       <w:r>
         <w:br/>
-        <w:t>Statut</w:t>
-      </w:r>
-      <w:r>
-        <w:br/>
-      </w:r>
-      <w:r>
-        <w:t>Impact</w:t>
-      </w:r>
-      <w:r>
-        <w:br/>
-      </w:r>
-      <w:r>
-        <w:t>Description</w:t>
-      </w:r>
-      <w:r>
-        <w:br/>
       </w:r>
       <w:r>
         <w:t>Résolution</w:t>
+      </w:r>
+    </w:p>
+    <w:p>
+      <w:pPr>
+        <w:pStyle w:val="Titre1"/>
+      </w:pPr>
+      <w:r>
+        <w:t>Administrateur</w:t>
+      </w:r>
+    </w:p>
+    <w:p>
+      <w:r>
+        <w:t>N° utilisateur</w:t>
+      </w:r>
+      <w:r>
+        <w:br/>
+        <w:t>Niveau de droit</w:t>
       </w:r>
     </w:p>
     <w:sectPr>

</xml_diff>